<commit_message>
Update Xperience Uitstroomprofielen - Verslag template.docx
</commit_message>
<xml_diff>
--- a/Xperiences/Xperience Uitstroomprofielen - Verslag template.docx
+++ b/Xperiences/Xperience Uitstroomprofielen - Verslag template.docx
@@ -81,8 +81,17 @@
       </w:r>
     </w:p>
     <w:p/>
-    <w:p/>
-    <w:p>
+    <w:p>
+      <w:pPr>
+        <w:sectPr>
+          <w:footerReference w:type="default" r:id="rId9"/>
+          <w:pgSz w:w="11900" w:h="16840"/>
+          <w:pgMar w:top="1417" w:right="1417" w:bottom="1417" w:left="1417" w:header="708" w:footer="708" w:gutter="0"/>
+          <w:cols w:space="708"/>
+          <w:titlePg/>
+          <w:docGrid w:linePitch="360"/>
+        </w:sectPr>
+      </w:pPr>
       <w:r>
         <w:rPr>
           <w:noProof/>
@@ -203,7 +212,7 @@
                                 </w:tcPr>
                                 <w:p>
                                   <w:r>
-                                    <w:t>&lt;VUL HIER JE VOLLEDIGE NAAM IN&gt;</w:t>
+                                    <w:t>Rick Ambergen</w:t>
                                   </w:r>
                                 </w:p>
                               </w:tc>
@@ -228,7 +237,13 @@
                                 </w:tcPr>
                                 <w:p>
                                   <w:r>
-                                    <w:t>B-ITA4-3a</w:t>
+                                    <w:t>B-ITA4-</w:t>
+                                  </w:r>
+                                  <w:r>
+                                    <w:t>2</w:t>
+                                  </w:r>
+                                  <w:r>
+                                    <w:t>a</w:t>
                                   </w:r>
                                 </w:p>
                               </w:tc>
@@ -261,7 +276,7 @@
                 <v:stroke joinstyle="miter"/>
                 <v:path gradientshapeok="t" o:connecttype="rect"/>
               </v:shapetype>
-              <v:shape id="Tekstvak 2" o:spid="_x0000_s1026" type="#_x0000_t202" style="position:absolute;margin-left:183.8pt;margin-top:452.95pt;width:291.65pt;height:87.5pt;z-index:251659264;visibility:visible;mso-wrap-style:square;mso-width-percent:0;mso-height-percent:0;mso-wrap-distance-left:9pt;mso-wrap-distance-top:0;mso-wrap-distance-right:9pt;mso-wrap-distance-bottom:0;mso-position-horizontal:absolute;mso-position-horizontal-relative:text;mso-position-vertical:absolute;mso-position-vertical-relative:text;mso-width-percent:0;mso-height-percent:0;mso-width-relative:margin;mso-height-relative:margin;v-text-anchor:top" o:gfxdata="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" fillcolor="white [3201]" strokeweight=".5pt">
+              <v:shape id="Tekstvak 2" o:spid="_x0000_s1026" type="#_x0000_t202" style="position:absolute;margin-left:183.8pt;margin-top:452.95pt;width:291.65pt;height:87.5pt;z-index:251659264;visibility:visible;mso-wrap-style:square;mso-width-percent:0;mso-height-percent:0;mso-wrap-distance-left:9pt;mso-wrap-distance-top:0;mso-wrap-distance-right:9pt;mso-wrap-distance-bottom:0;mso-position-horizontal:absolute;mso-position-horizontal-relative:text;mso-position-vertical:absolute;mso-position-vertical-relative:text;mso-width-percent:0;mso-height-percent:0;mso-width-relative:margin;mso-height-relative:margin;v-text-anchor:top" o:gfxdata="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" fillcolor="white [3201]" strokeweight=".5pt">
                 <v:textbox>
                   <w:txbxContent>
                     <w:tbl>
@@ -341,7 +356,7 @@
                           </w:tcPr>
                           <w:p>
                             <w:r>
-                              <w:t>&lt;VUL HIER JE VOLLEDIGE NAAM IN&gt;</w:t>
+                              <w:t>Rick Ambergen</w:t>
                             </w:r>
                           </w:p>
                         </w:tc>
@@ -366,7 +381,13 @@
                           </w:tcPr>
                           <w:p>
                             <w:r>
-                              <w:t>B-ITA4-3a</w:t>
+                              <w:t>B-ITA4-</w:t>
+                            </w:r>
+                            <w:r>
+                              <w:t>2</w:t>
+                            </w:r>
+                            <w:r>
+                              <w:t>a</w:t>
                             </w:r>
                           </w:p>
                         </w:tc>
@@ -380,18 +401,6 @@
           </mc:Fallback>
         </mc:AlternateContent>
       </w:r>
-    </w:p>
-    <w:p>
-      <w:pPr>
-        <w:sectPr>
-          <w:footerReference w:type="default" r:id="rId9"/>
-          <w:pgSz w:w="11900" w:h="16840"/>
-          <w:pgMar w:top="1417" w:right="1417" w:bottom="1417" w:left="1417" w:header="708" w:footer="708" w:gutter="0"/>
-          <w:cols w:space="708"/>
-          <w:titlePg/>
-          <w:docGrid w:linePitch="360"/>
-        </w:sectPr>
-      </w:pPr>
     </w:p>
     <w:p>
       <w:pPr>
@@ -2057,62 +2066,125 @@
       </w:r>
       <w:bookmarkEnd w:id="2"/>
     </w:p>
+    <w:p>
+      <w:r>
+        <w:t xml:space="preserve">Dit beroep houdt min of meer in de mensen die met de cliënten aan het werk gaan om een idee werkelijkheid te maken door dit dan mogelijk in overleg met andere teamleden (b.v.b Design) te gaan ontwerpen en programmeren  </w:t>
+      </w:r>
+    </w:p>
     <w:p/>
+    <w:p>
+      <w:pPr>
+        <w:pStyle w:val="Kop2"/>
+      </w:pPr>
+      <w:bookmarkStart w:id="3" w:name="_Toc144902704"/>
+      <w:r>
+        <w:t>1.2 Wat ga ik bouwen/ontwikkelen als Front-end Developer?</w:t>
+      </w:r>
+      <w:bookmarkEnd w:id="3"/>
+    </w:p>
+    <w:p>
+      <w:r>
+        <w:t>De UI</w:t>
+      </w:r>
+      <w:r>
+        <w:t xml:space="preserve">/UX </w:t>
+      </w:r>
+      <w:r>
+        <w:t>van websites.</w:t>
+      </w:r>
+    </w:p>
     <w:p/>
     <w:p>
       <w:pPr>
         <w:pStyle w:val="Kop2"/>
       </w:pPr>
-      <w:bookmarkStart w:id="3" w:name="_Toc144902704"/>
-      <w:r>
-        <w:t>1.2 Wat ga ik bouwen/ontwikkelen als Front-end Developer?</w:t>
-      </w:r>
-      <w:bookmarkEnd w:id="3"/>
+      <w:bookmarkStart w:id="4" w:name="_Toc144902705"/>
+      <w:r>
+        <w:t>1.3 Wat moet ik kennen om dit beroep uit te kunnen oefenen?</w:t>
+      </w:r>
+      <w:bookmarkEnd w:id="4"/>
+    </w:p>
+    <w:p>
+      <w:pPr>
+        <w:rPr>
+          <w:lang w:val="en-GB"/>
+        </w:rPr>
+      </w:pPr>
+      <w:r>
+        <w:rPr>
+          <w:lang w:val="en-GB"/>
+        </w:rPr>
+        <w:t>HTML, CSS, JS, Frameworks en tes</w:t>
+      </w:r>
+      <w:r>
+        <w:rPr>
+          <w:lang w:val="en-GB"/>
+        </w:rPr>
+        <w:t>ting/debugging.</w:t>
+      </w:r>
+    </w:p>
+    <w:p>
+      <w:pPr>
+        <w:rPr>
+          <w:lang w:val="en-GB"/>
+        </w:rPr>
+      </w:pPr>
+    </w:p>
+    <w:p>
+      <w:pPr>
+        <w:pStyle w:val="Kop2"/>
+      </w:pPr>
+      <w:bookmarkStart w:id="5" w:name="_Toc144902706"/>
+      <w:r>
+        <w:t>1.4 Wat moet ik kunnen om dit beroep uit te kunnen oefenen?</w:t>
+      </w:r>
+      <w:bookmarkEnd w:id="5"/>
+    </w:p>
+    <w:p>
+      <w:r>
+        <w:t xml:space="preserve">Het vereist beheersing van HTML, CSS en </w:t>
+      </w:r>
+      <w:proofErr w:type="spellStart"/>
+      <w:r>
+        <w:t>JavaScript</w:t>
+      </w:r>
+      <w:proofErr w:type="spellEnd"/>
+      <w:r>
+        <w:t>, samen met kennis van responsief ontwer</w:t>
+      </w:r>
+      <w:r>
+        <w:t>p</w:t>
+      </w:r>
+      <w:r>
+        <w:t>. Creativiteit, probleemoplossend vermogen en samenwerkingsvaardigheden zijn ook van belang.</w:t>
+      </w:r>
+      <w:r>
+        <w:t xml:space="preserve"> En een beetje back-end kan ook handig zijn.</w:t>
+      </w:r>
     </w:p>
     <w:p/>
+    <w:p>
+      <w:pPr>
+        <w:pStyle w:val="Kop2"/>
+      </w:pPr>
+      <w:bookmarkStart w:id="6" w:name="_Toc144902707"/>
+      <w:r>
+        <w:t xml:space="preserve">1.5 Is dit een uitstroomprofiel </w:t>
+      </w:r>
+      <w:r>
+        <w:t xml:space="preserve">iets </w:t>
+      </w:r>
+      <w:r>
+        <w:t>voor mij?</w:t>
+      </w:r>
+      <w:bookmarkEnd w:id="6"/>
+    </w:p>
     <w:p/>
     <w:p>
-      <w:pPr>
-        <w:pStyle w:val="Kop2"/>
-      </w:pPr>
-      <w:bookmarkStart w:id="4" w:name="_Toc144902705"/>
-      <w:r>
-        <w:t>1.3 Wat moet ik kennen om dit beroep uit te kunnen oefenen?</w:t>
-      </w:r>
-      <w:bookmarkEnd w:id="4"/>
-    </w:p>
-    <w:p/>
-    <w:p/>
-    <w:p>
-      <w:pPr>
-        <w:pStyle w:val="Kop2"/>
-      </w:pPr>
-      <w:bookmarkStart w:id="5" w:name="_Toc144902706"/>
-      <w:r>
-        <w:t>1.4 Wat moet ik kunnen om dit beroep uit te kunnen oefenen?</w:t>
-      </w:r>
-      <w:bookmarkEnd w:id="5"/>
-    </w:p>
-    <w:p/>
-    <w:p/>
-    <w:p>
-      <w:pPr>
-        <w:pStyle w:val="Kop2"/>
-      </w:pPr>
-      <w:bookmarkStart w:id="6" w:name="_Toc144902707"/>
-      <w:r>
-        <w:t xml:space="preserve">1.5 Is dit een uitstroomprofiel </w:t>
-      </w:r>
-      <w:r>
-        <w:t xml:space="preserve">iets </w:t>
-      </w:r>
-      <w:r>
-        <w:t>voor mij?</w:t>
-      </w:r>
-      <w:bookmarkEnd w:id="6"/>
-    </w:p>
-    <w:p/>
-    <w:p/>
+      <w:r>
+        <w:t>Ja absoluut, dit wist ik al voordat ik met de Xperience begon omdat front-end het (in mijn ogen) meest creatieve gedeelte is van programmeren.</w:t>
+      </w:r>
+    </w:p>
     <w:p>
       <w:pPr>
         <w:spacing w:line="240" w:lineRule="auto"/>
@@ -2162,44 +2234,59 @@
       </w:r>
       <w:bookmarkEnd w:id="9"/>
     </w:p>
+    <w:p>
+      <w:r>
+        <w:t>Databases en API’s.</w:t>
+      </w:r>
+    </w:p>
     <w:p/>
+    <w:p>
+      <w:pPr>
+        <w:pStyle w:val="Kop2"/>
+      </w:pPr>
+      <w:bookmarkStart w:id="10" w:name="_Toc144902711"/>
+      <w:r>
+        <w:t>2.3 Wat moet ik kennen om dit beroep uit te kunnen oefenen?</w:t>
+      </w:r>
+      <w:bookmarkEnd w:id="10"/>
+    </w:p>
+    <w:p>
+      <w:r>
+        <w:t>Een server-side programeer taal en een SQL taal.</w:t>
+      </w:r>
+    </w:p>
     <w:p/>
     <w:p>
       <w:pPr>
         <w:pStyle w:val="Kop2"/>
       </w:pPr>
-      <w:bookmarkStart w:id="10" w:name="_Toc144902711"/>
-      <w:r>
-        <w:t>2.3 Wat moet ik kennen om dit beroep uit te kunnen oefenen?</w:t>
-      </w:r>
-      <w:bookmarkEnd w:id="10"/>
+      <w:bookmarkStart w:id="11" w:name="_Toc144902712"/>
+      <w:r>
+        <w:t>2.4 Wat moet ik kunnen om dit beroep uit te kunnen oefenen?</w:t>
+      </w:r>
+      <w:bookmarkEnd w:id="11"/>
+    </w:p>
+    <w:p>
+      <w:r>
+        <w:t>Je moet goed zijn in het zo duidelijk mogelijk maken van code/informatie en goed kunnen communiceren met eventuele front-end developers.</w:t>
+      </w:r>
     </w:p>
     <w:p/>
-    <w:p/>
     <w:p>
       <w:pPr>
         <w:pStyle w:val="Kop2"/>
       </w:pPr>
-      <w:bookmarkStart w:id="11" w:name="_Toc144902712"/>
-      <w:r>
-        <w:t>2.4 Wat moet ik kunnen om dit beroep uit te kunnen oefenen?</w:t>
-      </w:r>
-      <w:bookmarkEnd w:id="11"/>
-    </w:p>
-    <w:p/>
-    <w:p/>
-    <w:p>
-      <w:pPr>
-        <w:pStyle w:val="Kop2"/>
-      </w:pPr>
       <w:bookmarkStart w:id="12" w:name="_Toc144902713"/>
       <w:r>
         <w:t>2.5 Is dit uitstroomprofiel iets voor mij?</w:t>
       </w:r>
       <w:bookmarkEnd w:id="12"/>
     </w:p>
-    <w:p/>
-    <w:p/>
+    <w:p>
+      <w:r>
+        <w:t>Persoonlijk niet, desondanks ik mijn weg wel kan vinden wat back-end betreft is het niet het ding voor mij omdat ik persoonlijk echt niet graag naar error codes op webpagina’s zelf zit te kijken en ik het creatieve proces heel erg mis hierbij.</w:t>
+      </w:r>
+    </w:p>
     <w:p>
       <w:pPr>
         <w:spacing w:line="240" w:lineRule="auto"/>

</xml_diff>